<commit_message>
Patrones de diseño Singleton y Abstract factory
</commit_message>
<xml_diff>
--- a/Patrones de diseño singleton y abstract factory.docx
+++ b/Patrones de diseño singleton y abstract factory.docx
@@ -905,7 +905,6 @@
           <w:szCs w:val="24"/>
         </w:rPr>
       </w:pPr>
-      <w:bookmarkStart w:id="0" w:name="_GoBack"/>
       <w:r>
         <w:rPr>
           <w:rFonts w:ascii="Arial" w:hAnsi="Arial" w:cs="Arial"/>
@@ -973,7 +972,6 @@
           </wp:inline>
         </w:drawing>
       </w:r>
-      <w:bookmarkEnd w:id="0"/>
     </w:p>
     <w:p>
       <w:pPr>
@@ -1328,6 +1326,8 @@
           <w:szCs w:val="24"/>
         </w:rPr>
       </w:pPr>
+      <w:bookmarkStart w:id="0" w:name="_GoBack"/>
+      <w:bookmarkEnd w:id="0"/>
     </w:p>
     <w:p>
       <w:pPr>
@@ -1347,6 +1347,85 @@
           <w:szCs w:val="24"/>
         </w:rPr>
         <w:t>ABSTRAC FACTORY</w:t>
+      </w:r>
+    </w:p>
+    <w:p>
+      <w:pPr>
+        <w:jc w:val="center"/>
+        <w:rPr>
+          <w:rFonts w:ascii="Arial" w:hAnsi="Arial" w:cs="Arial"/>
+          <w:b/>
+          <w:sz w:val="24"/>
+          <w:szCs w:val="24"/>
+        </w:rPr>
+      </w:pPr>
+    </w:p>
+    <w:p>
+      <w:pPr>
+        <w:jc w:val="both"/>
+        <w:rPr>
+          <w:rFonts w:ascii="Arial" w:hAnsi="Arial" w:cs="Arial"/>
+          <w:sz w:val="24"/>
+          <w:szCs w:val="24"/>
+        </w:rPr>
+      </w:pPr>
+      <w:r>
+        <w:rPr>
+          <w:rFonts w:ascii="Arial" w:hAnsi="Arial" w:cs="Arial"/>
+          <w:sz w:val="24"/>
+          <w:szCs w:val="24"/>
+        </w:rPr>
+        <w:t>Es</w:t>
+      </w:r>
+      <w:r>
+        <w:rPr>
+          <w:rFonts w:ascii="Arial" w:hAnsi="Arial" w:cs="Arial"/>
+          <w:sz w:val="24"/>
+          <w:szCs w:val="24"/>
+        </w:rPr>
+        <w:t>te es</w:t>
+      </w:r>
+      <w:r>
+        <w:rPr>
+          <w:rFonts w:ascii="Arial" w:hAnsi="Arial" w:cs="Arial"/>
+          <w:sz w:val="24"/>
+          <w:szCs w:val="24"/>
+        </w:rPr>
+        <w:t xml:space="preserve"> un patrón de diseño creacional y que sirve para con</w:t>
+      </w:r>
+      <w:r>
+        <w:rPr>
+          <w:rFonts w:ascii="Arial" w:hAnsi="Arial" w:cs="Arial"/>
+          <w:sz w:val="24"/>
+          <w:szCs w:val="24"/>
+        </w:rPr>
+        <w:t>struir una jerarquía de clases.</w:t>
+      </w:r>
+    </w:p>
+    <w:p>
+      <w:pPr>
+        <w:jc w:val="both"/>
+        <w:rPr>
+          <w:rFonts w:ascii="Arial" w:hAnsi="Arial" w:cs="Arial"/>
+          <w:sz w:val="24"/>
+          <w:szCs w:val="24"/>
+        </w:rPr>
+      </w:pPr>
+      <w:r>
+        <w:rPr>
+          <w:rFonts w:ascii="Arial" w:hAnsi="Arial" w:cs="Arial"/>
+          <w:sz w:val="24"/>
+          <w:szCs w:val="24"/>
+        </w:rPr>
+        <w:t>S</w:t>
+      </w:r>
+      <w:r>
+        <w:rPr>
+          <w:rFonts w:ascii="Arial" w:hAnsi="Arial" w:cs="Arial"/>
+          <w:sz w:val="24"/>
+          <w:szCs w:val="24"/>
+        </w:rPr>
+        <w:t>u función fundamental es encapsular una jerarquía de objetos y reducir el conjunto de conceptos con los que trabajamos.</w:t>
       </w:r>
     </w:p>
     <w:p>
@@ -1628,6 +1707,7 @@
           <w:sz w:val="24"/>
           <w:szCs w:val="24"/>
         </w:rPr>
+        <w:lastRenderedPageBreak/>
         <w:t xml:space="preserve">Abstrac class </w:t>
       </w:r>
       <w:proofErr w:type="gramStart"/>
@@ -1842,7 +1922,6 @@
           <w:sz w:val="24"/>
           <w:szCs w:val="24"/>
         </w:rPr>
-        <w:lastRenderedPageBreak/>
         <w:t xml:space="preserve">Por último se asocian los dos productos creados con las clases concretas BODEGA_refinados, BODEGA_comunes. </w:t>
       </w:r>
     </w:p>
@@ -2176,7 +2255,6 @@
   <w:style w:type="character" w:default="1" w:styleId="Fuentedeprrafopredeter">
     <w:name w:val="Default Paragraph Font"/>
     <w:uiPriority w:val="1"/>
-    <w:semiHidden/>
     <w:unhideWhenUsed/>
   </w:style>
   <w:style w:type="table" w:default="1" w:styleId="Tablanormal">
@@ -2396,7 +2474,6 @@
   <w:style w:type="character" w:default="1" w:styleId="Fuentedeprrafopredeter">
     <w:name w:val="Default Paragraph Font"/>
     <w:uiPriority w:val="1"/>
-    <w:semiHidden/>
     <w:unhideWhenUsed/>
   </w:style>
   <w:style w:type="table" w:default="1" w:styleId="Tablanormal">
@@ -2708,7 +2785,7 @@
   <a:extraClrSchemeLst/>
   <a:extLst>
     <a:ext uri="{05A4C25C-085E-4340-85A3-A5531E510DB2}">
-      <thm15:themeFamily xmlns:thm15="http://schemas.microsoft.com/office/thememl/2012/main" xmlns="" name="Office Theme" id="{62F939B6-93AF-4DB8-9C6B-D6C7DFDC589F}" vid="{4A3C46E8-61CC-4603-A589-7422A47A8E4A}"/>
+      <thm15:themeFamily xmlns="" xmlns:thm15="http://schemas.microsoft.com/office/thememl/2012/main" name="Office Theme" id="{62F939B6-93AF-4DB8-9C6B-D6C7DFDC589F}" vid="{4A3C46E8-61CC-4603-A589-7422A47A8E4A}"/>
     </a:ext>
   </a:extLst>
 </a:theme>
@@ -2719,7 +2796,7 @@
 </file>
 
 <file path=customXml/itemProps1.xml><?xml version="1.0" encoding="utf-8"?>
-<ds:datastoreItem xmlns:ds="http://schemas.openxmlformats.org/officeDocument/2006/customXml" ds:itemID="{B0B3D33E-F931-4B20-B2D6-0BA4AF2A8FBF}">
+<ds:datastoreItem xmlns:ds="http://schemas.openxmlformats.org/officeDocument/2006/customXml" ds:itemID="{55D2CE60-F44A-4E8D-A2E6-674734845E95}">
   <ds:schemaRefs>
     <ds:schemaRef ds:uri="http://schemas.openxmlformats.org/officeDocument/2006/bibliography"/>
   </ds:schemaRefs>

</xml_diff>